<commit_message>
Q1 p-values and histogram
</commit_message>
<xml_diff>
--- a/Assignment-3.docx
+++ b/Assignment-3.docx
@@ -154,7 +154,16 @@
         <w:rPr>
           <w:rStyle w:val="NormalTok"/>
         </w:rPr>
-        <w:t xml:space="preserve">  tinytex</w:t>
+        <w:t xml:space="preserve">  tinytex,</w:t>
+      </w:r>
+      <w:r>
+        <w:br/>
+      </w:r>
+      <w:r>
+        <w:rPr>
+          <w:rStyle w:val="NormalTok"/>
+        </w:rPr>
+        <w:t xml:space="preserve">  dplyr</w:t>
       </w:r>
       <w:r>
         <w:br/>
@@ -238,9 +247,6 @@
         <w:br/>
       </w:r>
       <w:r>
-        <w:br/>
-      </w:r>
-      <w:r>
         <w:rPr>
           <w:rStyle w:val="FunctionTok"/>
         </w:rPr>
@@ -270,12 +276,811 @@
       </w:pPr>
       <w:r>
         <w:rPr>
-          <w:rStyle w:val="CommentTok"/>
-        </w:rPr>
-        <w:t xml:space="preserve">#load(file = here::here(""))</w:t>
+          <w:rStyle w:val="NormalTok"/>
+        </w:rPr>
+        <w:t xml:space="preserve">fungal </w:t>
+      </w:r>
+      <w:r>
+        <w:rPr>
+          <w:rStyle w:val="OtherTok"/>
+        </w:rPr>
+        <w:t xml:space="preserve">&lt;-</w:t>
+      </w:r>
+      <w:r>
+        <w:rPr>
+          <w:rStyle w:val="NormalTok"/>
+        </w:rPr>
+        <w:t xml:space="preserve"> </w:t>
+      </w:r>
+      <w:r>
+        <w:rPr>
+          <w:rStyle w:val="FunctionTok"/>
+        </w:rPr>
+        <w:t xml:space="preserve">read.csv</w:t>
+      </w:r>
+      <w:r>
+        <w:rPr>
+          <w:rStyle w:val="NormalTok"/>
+        </w:rPr>
+        <w:t xml:space="preserve">(</w:t>
+      </w:r>
+      <w:r>
+        <w:rPr>
+          <w:rStyle w:val="StringTok"/>
+        </w:rPr>
+        <w:t xml:space="preserve">"fungal-all.csv"</w:t>
+      </w:r>
+      <w:r>
+        <w:rPr>
+          <w:rStyle w:val="NormalTok"/>
+        </w:rPr>
+        <w:t xml:space="preserve">)</w:t>
+      </w:r>
+      <w:r>
+        <w:br/>
+      </w:r>
+      <w:r>
+        <w:rPr>
+          <w:rStyle w:val="NormalTok"/>
+        </w:rPr>
+        <w:t xml:space="preserve">fungal.desc </w:t>
+      </w:r>
+      <w:r>
+        <w:rPr>
+          <w:rStyle w:val="OtherTok"/>
+        </w:rPr>
+        <w:t xml:space="preserve">&lt;-</w:t>
+      </w:r>
+      <w:r>
+        <w:rPr>
+          <w:rStyle w:val="NormalTok"/>
+        </w:rPr>
+        <w:t xml:space="preserve"> fungal[, </w:t>
+      </w:r>
+      <w:r>
+        <w:rPr>
+          <w:rStyle w:val="DecValTok"/>
+        </w:rPr>
+        <w:t xml:space="preserve">1</w:t>
+      </w:r>
+      <w:r>
+        <w:rPr>
+          <w:rStyle w:val="SpecialCharTok"/>
+        </w:rPr>
+        <w:t xml:space="preserve">:</w:t>
+      </w:r>
+      <w:r>
+        <w:rPr>
+          <w:rStyle w:val="DecValTok"/>
+        </w:rPr>
+        <w:t xml:space="preserve">5</w:t>
+      </w:r>
+      <w:r>
+        <w:rPr>
+          <w:rStyle w:val="NormalTok"/>
+        </w:rPr>
+        <w:t xml:space="preserve">]</w:t>
+      </w:r>
+      <w:r>
+        <w:br/>
+      </w:r>
+      <w:r>
+        <w:rPr>
+          <w:rStyle w:val="NormalTok"/>
+        </w:rPr>
+        <w:t xml:space="preserve">fungal.val </w:t>
+      </w:r>
+      <w:r>
+        <w:rPr>
+          <w:rStyle w:val="OtherTok"/>
+        </w:rPr>
+        <w:t xml:space="preserve">&lt;-</w:t>
+      </w:r>
+      <w:r>
+        <w:rPr>
+          <w:rStyle w:val="NormalTok"/>
+        </w:rPr>
+        <w:t xml:space="preserve"> fungal[ ,</w:t>
+      </w:r>
+      <w:r>
+        <w:rPr>
+          <w:rStyle w:val="SpecialCharTok"/>
+        </w:rPr>
+        <w:t xml:space="preserve">-</w:t>
+      </w:r>
+      <w:r>
+        <w:rPr>
+          <w:rStyle w:val="FunctionTok"/>
+        </w:rPr>
+        <w:t xml:space="preserve">c</w:t>
+      </w:r>
+      <w:r>
+        <w:rPr>
+          <w:rStyle w:val="NormalTok"/>
+        </w:rPr>
+        <w:t xml:space="preserve">(</w:t>
+      </w:r>
+      <w:r>
+        <w:rPr>
+          <w:rStyle w:val="DecValTok"/>
+        </w:rPr>
+        <w:t xml:space="preserve">1</w:t>
+      </w:r>
+      <w:r>
+        <w:rPr>
+          <w:rStyle w:val="SpecialCharTok"/>
+        </w:rPr>
+        <w:t xml:space="preserve">:</w:t>
+      </w:r>
+      <w:r>
+        <w:rPr>
+          <w:rStyle w:val="DecValTok"/>
+        </w:rPr>
+        <w:t xml:space="preserve">5</w:t>
+      </w:r>
+      <w:r>
+        <w:rPr>
+          <w:rStyle w:val="NormalTok"/>
+        </w:rPr>
+        <w:t xml:space="preserve">)]</w:t>
+      </w:r>
+      <w:r>
+        <w:br/>
+      </w:r>
+      <w:r>
+        <w:rPr>
+          <w:rStyle w:val="FunctionTok"/>
+        </w:rPr>
+        <w:t xml:space="preserve">rm</w:t>
+      </w:r>
+      <w:r>
+        <w:rPr>
+          <w:rStyle w:val="NormalTok"/>
+        </w:rPr>
+        <w:t xml:space="preserve">(fungal)</w:t>
       </w:r>
     </w:p>
     <w:bookmarkEnd w:id="21"/>
+    <w:bookmarkStart w:id="23" w:name="question-1"/>
+    <w:p>
+      <w:pPr>
+        <w:pStyle w:val="Heading3"/>
+      </w:pPr>
+      <w:r>
+        <w:t xml:space="preserve">Question 1</w:t>
+      </w:r>
+    </w:p>
+    <w:p>
+      <w:pPr>
+        <w:pStyle w:val="SourceCode"/>
+      </w:pPr>
+      <w:r>
+        <w:rPr>
+          <w:rStyle w:val="NormalTok"/>
+        </w:rPr>
+        <w:t xml:space="preserve">pvals </w:t>
+      </w:r>
+      <w:r>
+        <w:rPr>
+          <w:rStyle w:val="OtherTok"/>
+        </w:rPr>
+        <w:t xml:space="preserve">&lt;-</w:t>
+      </w:r>
+      <w:r>
+        <w:rPr>
+          <w:rStyle w:val="NormalTok"/>
+        </w:rPr>
+        <w:t xml:space="preserve"> </w:t>
+      </w:r>
+      <w:r>
+        <w:rPr>
+          <w:rStyle w:val="FunctionTok"/>
+        </w:rPr>
+        <w:t xml:space="preserve">rep</w:t>
+      </w:r>
+      <w:r>
+        <w:rPr>
+          <w:rStyle w:val="NormalTok"/>
+        </w:rPr>
+        <w:t xml:space="preserve">(</w:t>
+      </w:r>
+      <w:r>
+        <w:rPr>
+          <w:rStyle w:val="ConstantTok"/>
+        </w:rPr>
+        <w:t xml:space="preserve">NA</w:t>
+      </w:r>
+      <w:r>
+        <w:rPr>
+          <w:rStyle w:val="NormalTok"/>
+        </w:rPr>
+        <w:t xml:space="preserve">, </w:t>
+      </w:r>
+      <w:r>
+        <w:rPr>
+          <w:rStyle w:val="FunctionTok"/>
+        </w:rPr>
+        <w:t xml:space="preserve">ncol</w:t>
+      </w:r>
+      <w:r>
+        <w:rPr>
+          <w:rStyle w:val="NormalTok"/>
+        </w:rPr>
+        <w:t xml:space="preserve">(fungal.val))</w:t>
+      </w:r>
+      <w:r>
+        <w:br/>
+      </w:r>
+      <w:r>
+        <w:br/>
+      </w:r>
+      <w:r>
+        <w:rPr>
+          <w:rStyle w:val="ControlFlowTok"/>
+        </w:rPr>
+        <w:t xml:space="preserve">for</w:t>
+      </w:r>
+      <w:r>
+        <w:rPr>
+          <w:rStyle w:val="NormalTok"/>
+        </w:rPr>
+        <w:t xml:space="preserve"> (i </w:t>
+      </w:r>
+      <w:r>
+        <w:rPr>
+          <w:rStyle w:val="ControlFlowTok"/>
+        </w:rPr>
+        <w:t xml:space="preserve">in</w:t>
+      </w:r>
+      <w:r>
+        <w:rPr>
+          <w:rStyle w:val="NormalTok"/>
+        </w:rPr>
+        <w:t xml:space="preserve"> </w:t>
+      </w:r>
+      <w:r>
+        <w:rPr>
+          <w:rStyle w:val="DecValTok"/>
+        </w:rPr>
+        <w:t xml:space="preserve">1</w:t>
+      </w:r>
+      <w:r>
+        <w:rPr>
+          <w:rStyle w:val="SpecialCharTok"/>
+        </w:rPr>
+        <w:t xml:space="preserve">:</w:t>
+      </w:r>
+      <w:r>
+        <w:rPr>
+          <w:rStyle w:val="FunctionTok"/>
+        </w:rPr>
+        <w:t xml:space="preserve">ncol</w:t>
+      </w:r>
+      <w:r>
+        <w:rPr>
+          <w:rStyle w:val="NormalTok"/>
+        </w:rPr>
+        <w:t xml:space="preserve">(fungal.val)) {</w:t>
+      </w:r>
+      <w:r>
+        <w:br/>
+      </w:r>
+      <w:r>
+        <w:rPr>
+          <w:rStyle w:val="NormalTok"/>
+        </w:rPr>
+        <w:t xml:space="preserve">  test </w:t>
+      </w:r>
+      <w:r>
+        <w:rPr>
+          <w:rStyle w:val="OtherTok"/>
+        </w:rPr>
+        <w:t xml:space="preserve">&lt;-</w:t>
+      </w:r>
+      <w:r>
+        <w:rPr>
+          <w:rStyle w:val="NormalTok"/>
+        </w:rPr>
+        <w:t xml:space="preserve"> </w:t>
+      </w:r>
+      <w:r>
+        <w:rPr>
+          <w:rStyle w:val="FunctionTok"/>
+        </w:rPr>
+        <w:t xml:space="preserve">kruskal.test</w:t>
+      </w:r>
+      <w:r>
+        <w:rPr>
+          <w:rStyle w:val="NormalTok"/>
+        </w:rPr>
+        <w:t xml:space="preserve">(fungal.val[, i] </w:t>
+      </w:r>
+      <w:r>
+        <w:rPr>
+          <w:rStyle w:val="SpecialCharTok"/>
+        </w:rPr>
+        <w:t xml:space="preserve">~</w:t>
+      </w:r>
+      <w:r>
+        <w:rPr>
+          <w:rStyle w:val="NormalTok"/>
+        </w:rPr>
+        <w:t xml:space="preserve"> fungal.desc</w:t>
+      </w:r>
+      <w:r>
+        <w:rPr>
+          <w:rStyle w:val="SpecialCharTok"/>
+        </w:rPr>
+        <w:t xml:space="preserve">$</w:t>
+      </w:r>
+      <w:r>
+        <w:rPr>
+          <w:rStyle w:val="NormalTok"/>
+        </w:rPr>
+        <w:t xml:space="preserve">Condition)</w:t>
+      </w:r>
+      <w:r>
+        <w:br/>
+      </w:r>
+      <w:r>
+        <w:rPr>
+          <w:rStyle w:val="NormalTok"/>
+        </w:rPr>
+        <w:t xml:space="preserve">  pvals[i] </w:t>
+      </w:r>
+      <w:r>
+        <w:rPr>
+          <w:rStyle w:val="OtherTok"/>
+        </w:rPr>
+        <w:t xml:space="preserve">&lt;-</w:t>
+      </w:r>
+      <w:r>
+        <w:rPr>
+          <w:rStyle w:val="NormalTok"/>
+        </w:rPr>
+        <w:t xml:space="preserve"> test</w:t>
+      </w:r>
+      <w:r>
+        <w:rPr>
+          <w:rStyle w:val="SpecialCharTok"/>
+        </w:rPr>
+        <w:t xml:space="preserve">$</w:t>
+      </w:r>
+      <w:r>
+        <w:rPr>
+          <w:rStyle w:val="NormalTok"/>
+        </w:rPr>
+        <w:t xml:space="preserve">p.value</w:t>
+      </w:r>
+      <w:r>
+        <w:br/>
+      </w:r>
+      <w:r>
+        <w:rPr>
+          <w:rStyle w:val="NormalTok"/>
+        </w:rPr>
+        <w:t xml:space="preserve">}</w:t>
+      </w:r>
+      <w:r>
+        <w:br/>
+      </w:r>
+      <w:r>
+        <w:br/>
+      </w:r>
+      <w:r>
+        <w:rPr>
+          <w:rStyle w:val="FunctionTok"/>
+        </w:rPr>
+        <w:t xml:space="preserve">ggplot</w:t>
+      </w:r>
+      <w:r>
+        <w:rPr>
+          <w:rStyle w:val="NormalTok"/>
+        </w:rPr>
+        <w:t xml:space="preserve">(</w:t>
+      </w:r>
+      <w:r>
+        <w:rPr>
+          <w:rStyle w:val="FunctionTok"/>
+        </w:rPr>
+        <w:t xml:space="preserve">data.frame</w:t>
+      </w:r>
+      <w:r>
+        <w:rPr>
+          <w:rStyle w:val="NormalTok"/>
+        </w:rPr>
+        <w:t xml:space="preserve">(pvals), </w:t>
+      </w:r>
+      <w:r>
+        <w:rPr>
+          <w:rStyle w:val="FunctionTok"/>
+        </w:rPr>
+        <w:t xml:space="preserve">aes</w:t>
+      </w:r>
+      <w:r>
+        <w:rPr>
+          <w:rStyle w:val="NormalTok"/>
+        </w:rPr>
+        <w:t xml:space="preserve">(</w:t>
+      </w:r>
+      <w:r>
+        <w:rPr>
+          <w:rStyle w:val="AttributeTok"/>
+        </w:rPr>
+        <w:t xml:space="preserve">x=</w:t>
+      </w:r>
+      <w:r>
+        <w:rPr>
+          <w:rStyle w:val="NormalTok"/>
+        </w:rPr>
+        <w:t xml:space="preserve">pvals)) </w:t>
+      </w:r>
+      <w:r>
+        <w:rPr>
+          <w:rStyle w:val="SpecialCharTok"/>
+        </w:rPr>
+        <w:t xml:space="preserve">+</w:t>
+      </w:r>
+      <w:r>
+        <w:rPr>
+          <w:rStyle w:val="NormalTok"/>
+        </w:rPr>
+        <w:t xml:space="preserve"> </w:t>
+      </w:r>
+      <w:r>
+        <w:br/>
+      </w:r>
+      <w:r>
+        <w:rPr>
+          <w:rStyle w:val="NormalTok"/>
+        </w:rPr>
+        <w:t xml:space="preserve">  </w:t>
+      </w:r>
+      <w:r>
+        <w:rPr>
+          <w:rStyle w:val="FunctionTok"/>
+        </w:rPr>
+        <w:t xml:space="preserve">geom_histogram</w:t>
+      </w:r>
+      <w:r>
+        <w:rPr>
+          <w:rStyle w:val="NormalTok"/>
+        </w:rPr>
+        <w:t xml:space="preserve">(</w:t>
+      </w:r>
+      <w:r>
+        <w:rPr>
+          <w:rStyle w:val="AttributeTok"/>
+        </w:rPr>
+        <w:t xml:space="preserve">fill=</w:t>
+      </w:r>
+      <w:r>
+        <w:rPr>
+          <w:rStyle w:val="StringTok"/>
+        </w:rPr>
+        <w:t xml:space="preserve">"#004775"</w:t>
+      </w:r>
+      <w:r>
+        <w:rPr>
+          <w:rStyle w:val="NormalTok"/>
+        </w:rPr>
+        <w:t xml:space="preserve">, </w:t>
+      </w:r>
+      <w:r>
+        <w:rPr>
+          <w:rStyle w:val="AttributeTok"/>
+        </w:rPr>
+        <w:t xml:space="preserve">color=</w:t>
+      </w:r>
+      <w:r>
+        <w:rPr>
+          <w:rStyle w:val="StringTok"/>
+        </w:rPr>
+        <w:t xml:space="preserve">"black"</w:t>
+      </w:r>
+      <w:r>
+        <w:rPr>
+          <w:rStyle w:val="NormalTok"/>
+        </w:rPr>
+        <w:t xml:space="preserve">) </w:t>
+      </w:r>
+      <w:r>
+        <w:rPr>
+          <w:rStyle w:val="SpecialCharTok"/>
+        </w:rPr>
+        <w:t xml:space="preserve">+</w:t>
+      </w:r>
+      <w:r>
+        <w:rPr>
+          <w:rStyle w:val="NormalTok"/>
+        </w:rPr>
+        <w:t xml:space="preserve"> </w:t>
+      </w:r>
+      <w:r>
+        <w:br/>
+      </w:r>
+      <w:r>
+        <w:rPr>
+          <w:rStyle w:val="NormalTok"/>
+        </w:rPr>
+        <w:t xml:space="preserve">  </w:t>
+      </w:r>
+      <w:r>
+        <w:rPr>
+          <w:rStyle w:val="FunctionTok"/>
+        </w:rPr>
+        <w:t xml:space="preserve">theme_classic</w:t>
+      </w:r>
+      <w:r>
+        <w:rPr>
+          <w:rStyle w:val="NormalTok"/>
+        </w:rPr>
+        <w:t xml:space="preserve">() </w:t>
+      </w:r>
+      <w:r>
+        <w:rPr>
+          <w:rStyle w:val="SpecialCharTok"/>
+        </w:rPr>
+        <w:t xml:space="preserve">+</w:t>
+      </w:r>
+      <w:r>
+        <w:br/>
+      </w:r>
+      <w:r>
+        <w:rPr>
+          <w:rStyle w:val="NormalTok"/>
+        </w:rPr>
+        <w:t xml:space="preserve">  </w:t>
+      </w:r>
+      <w:r>
+        <w:rPr>
+          <w:rStyle w:val="FunctionTok"/>
+        </w:rPr>
+        <w:t xml:space="preserve">xlab</w:t>
+      </w:r>
+      <w:r>
+        <w:rPr>
+          <w:rStyle w:val="NormalTok"/>
+        </w:rPr>
+        <w:t xml:space="preserve">(</w:t>
+      </w:r>
+      <w:r>
+        <w:rPr>
+          <w:rStyle w:val="StringTok"/>
+        </w:rPr>
+        <w:t xml:space="preserve">"P-Values"</w:t>
+      </w:r>
+      <w:r>
+        <w:rPr>
+          <w:rStyle w:val="NormalTok"/>
+        </w:rPr>
+        <w:t xml:space="preserve">) </w:t>
+      </w:r>
+      <w:r>
+        <w:rPr>
+          <w:rStyle w:val="SpecialCharTok"/>
+        </w:rPr>
+        <w:t xml:space="preserve">+</w:t>
+      </w:r>
+      <w:r>
+        <w:rPr>
+          <w:rStyle w:val="NormalTok"/>
+        </w:rPr>
+        <w:t xml:space="preserve"> </w:t>
+      </w:r>
+      <w:r>
+        <w:br/>
+      </w:r>
+      <w:r>
+        <w:rPr>
+          <w:rStyle w:val="NormalTok"/>
+        </w:rPr>
+        <w:t xml:space="preserve">  </w:t>
+      </w:r>
+      <w:r>
+        <w:rPr>
+          <w:rStyle w:val="FunctionTok"/>
+        </w:rPr>
+        <w:t xml:space="preserve">ylab</w:t>
+      </w:r>
+      <w:r>
+        <w:rPr>
+          <w:rStyle w:val="NormalTok"/>
+        </w:rPr>
+        <w:t xml:space="preserve">(</w:t>
+      </w:r>
+      <w:r>
+        <w:rPr>
+          <w:rStyle w:val="StringTok"/>
+        </w:rPr>
+        <w:t xml:space="preserve">"Count"</w:t>
+      </w:r>
+      <w:r>
+        <w:rPr>
+          <w:rStyle w:val="NormalTok"/>
+        </w:rPr>
+        <w:t xml:space="preserve">) </w:t>
+      </w:r>
+      <w:r>
+        <w:rPr>
+          <w:rStyle w:val="SpecialCharTok"/>
+        </w:rPr>
+        <w:t xml:space="preserve">+</w:t>
+      </w:r>
+      <w:r>
+        <w:rPr>
+          <w:rStyle w:val="NormalTok"/>
+        </w:rPr>
+        <w:t xml:space="preserve"> </w:t>
+      </w:r>
+      <w:r>
+        <w:br/>
+      </w:r>
+      <w:r>
+        <w:rPr>
+          <w:rStyle w:val="NormalTok"/>
+        </w:rPr>
+        <w:t xml:space="preserve">  </w:t>
+      </w:r>
+      <w:r>
+        <w:rPr>
+          <w:rStyle w:val="FunctionTok"/>
+        </w:rPr>
+        <w:t xml:space="preserve">ggtitle</w:t>
+      </w:r>
+      <w:r>
+        <w:rPr>
+          <w:rStyle w:val="NormalTok"/>
+        </w:rPr>
+        <w:t xml:space="preserve">(</w:t>
+      </w:r>
+      <w:r>
+        <w:rPr>
+          <w:rStyle w:val="StringTok"/>
+        </w:rPr>
+        <w:t xml:space="preserve">"Distribution of P-Values"</w:t>
+      </w:r>
+      <w:r>
+        <w:rPr>
+          <w:rStyle w:val="NormalTok"/>
+        </w:rPr>
+        <w:t xml:space="preserve">) </w:t>
+      </w:r>
+      <w:r>
+        <w:rPr>
+          <w:rStyle w:val="SpecialCharTok"/>
+        </w:rPr>
+        <w:t xml:space="preserve">+</w:t>
+      </w:r>
+      <w:r>
+        <w:br/>
+      </w:r>
+      <w:r>
+        <w:rPr>
+          <w:rStyle w:val="NormalTok"/>
+        </w:rPr>
+        <w:t xml:space="preserve">  </w:t>
+      </w:r>
+      <w:r>
+        <w:rPr>
+          <w:rStyle w:val="FunctionTok"/>
+        </w:rPr>
+        <w:t xml:space="preserve">theme</w:t>
+      </w:r>
+      <w:r>
+        <w:rPr>
+          <w:rStyle w:val="NormalTok"/>
+        </w:rPr>
+        <w:t xml:space="preserve">(</w:t>
+      </w:r>
+      <w:r>
+        <w:rPr>
+          <w:rStyle w:val="AttributeTok"/>
+        </w:rPr>
+        <w:t xml:space="preserve">plot.title =</w:t>
+      </w:r>
+      <w:r>
+        <w:rPr>
+          <w:rStyle w:val="NormalTok"/>
+        </w:rPr>
+        <w:t xml:space="preserve"> </w:t>
+      </w:r>
+      <w:r>
+        <w:rPr>
+          <w:rStyle w:val="FunctionTok"/>
+        </w:rPr>
+        <w:t xml:space="preserve">element_text</w:t>
+      </w:r>
+      <w:r>
+        <w:rPr>
+          <w:rStyle w:val="NormalTok"/>
+        </w:rPr>
+        <w:t xml:space="preserve">(</w:t>
+      </w:r>
+      <w:r>
+        <w:rPr>
+          <w:rStyle w:val="AttributeTok"/>
+        </w:rPr>
+        <w:t xml:space="preserve">hjust =</w:t>
+      </w:r>
+      <w:r>
+        <w:rPr>
+          <w:rStyle w:val="NormalTok"/>
+        </w:rPr>
+        <w:t xml:space="preserve"> </w:t>
+      </w:r>
+      <w:r>
+        <w:rPr>
+          <w:rStyle w:val="FloatTok"/>
+        </w:rPr>
+        <w:t xml:space="preserve">0.5</w:t>
+      </w:r>
+      <w:r>
+        <w:rPr>
+          <w:rStyle w:val="NormalTok"/>
+        </w:rPr>
+        <w:t xml:space="preserve">)) </w:t>
+      </w:r>
+    </w:p>
+    <w:p>
+      <w:pPr>
+        <w:pStyle w:val="SourceCode"/>
+      </w:pPr>
+      <w:r>
+        <w:rPr>
+          <w:rStyle w:val="VerbatimChar"/>
+        </w:rPr>
+        <w:t xml:space="preserve">## `stat_bin()` using `bins = 30`. Pick better value with `binwidth`.</w:t>
+      </w:r>
+    </w:p>
+    <w:p>
+      <w:pPr>
+        <w:pStyle w:val="FirstParagraph"/>
+      </w:pPr>
+      <w:r>
+        <w:drawing>
+          <wp:inline>
+            <wp:extent cx="5334000" cy="4267200"/>
+            <wp:effectExtent b="0" l="0" r="0" t="0"/>
+            <wp:docPr descr="" title="" id="1" name="Picture"/>
+            <a:graphic>
+              <a:graphicData uri="http://schemas.openxmlformats.org/drawingml/2006/picture">
+                <pic:pic>
+                  <pic:nvPicPr>
+                    <pic:cNvPr descr="Assignment-3_files/figure-docx/question-1-1.png" id="0" name="Picture"/>
+                    <pic:cNvPicPr>
+                      <a:picLocks noChangeArrowheads="1" noChangeAspect="1"/>
+                    </pic:cNvPicPr>
+                  </pic:nvPicPr>
+                  <pic:blipFill>
+                    <a:blip r:embed="rId22"/>
+                    <a:stretch>
+                      <a:fillRect/>
+                    </a:stretch>
+                  </pic:blipFill>
+                  <pic:spPr bwMode="auto">
+                    <a:xfrm>
+                      <a:off x="0" y="0"/>
+                      <a:ext cx="5334000" cy="4267200"/>
+                    </a:xfrm>
+                    <a:prstGeom prst="rect">
+                      <a:avLst/>
+                    </a:prstGeom>
+                    <a:noFill/>
+                    <a:ln w="9525">
+                      <a:noFill/>
+                      <a:headEnd/>
+                      <a:tailEnd/>
+                    </a:ln>
+                  </pic:spPr>
+                </pic:pic>
+              </a:graphicData>
+            </a:graphic>
+          </wp:inline>
+        </w:drawing>
+      </w:r>
+    </w:p>
+    <w:bookmarkEnd w:id="23"/>
     <w:sectPr/>
   </w:body>
 </w:document>

</xml_diff>